<commit_message>
Final black Box testing
</commit_message>
<xml_diff>
--- a/Testing/00174646_Sumina_Maharjan_Testing.docx
+++ b/Testing/00174646_Sumina_Maharjan_Testing.docx
@@ -1808,8 +1808,6 @@
           <w:bCs/>
         </w:rPr>
       </w:pPr>
-      <w:bookmarkStart w:id="0" w:name="_GoBack"/>
-      <w:bookmarkEnd w:id="0"/>
     </w:p>
     <w:tbl>
       <w:tblPr>
@@ -6103,15 +6101,14 @@
             </w:pPr>
             <w:r>
               <w:rPr>
-                <w:rFonts w:ascii="Arial" w:hAnsi="Arial" w:cs="Arial"/>
                 <w:noProof/>
                 <w:lang w:bidi="ne-NP"/>
               </w:rPr>
               <w:drawing>
-                <wp:inline distT="0" distB="0" distL="0" distR="0" wp14:anchorId="72418229" wp14:editId="562B5428">
-                  <wp:extent cx="5799416" cy="1293590"/>
-                  <wp:effectExtent l="0" t="0" r="0" b="1905"/>
-                  <wp:docPr id="2" name="Picture 2"/>
+                <wp:inline distT="0" distB="0" distL="0" distR="0" wp14:anchorId="7A8F86CF" wp14:editId="6F33A2FD">
+                  <wp:extent cx="4544785" cy="1371600"/>
+                  <wp:effectExtent l="0" t="0" r="8255" b="0"/>
+                  <wp:docPr id="6" name="Picture 6"/>
                   <wp:cNvGraphicFramePr>
                     <a:graphicFrameLocks xmlns:a="http://schemas.openxmlformats.org/drawingml/2006/main" noChangeAspect="1"/>
                   </wp:cNvGraphicFramePr>
@@ -6119,17 +6116,11 @@
                     <a:graphicData uri="http://schemas.openxmlformats.org/drawingml/2006/picture">
                       <pic:pic xmlns:pic="http://schemas.openxmlformats.org/drawingml/2006/picture">
                         <pic:nvPicPr>
-                          <pic:cNvPr id="2" name="fligh.png"/>
+                          <pic:cNvPr id="1" name=""/>
                           <pic:cNvPicPr/>
                         </pic:nvPicPr>
                         <pic:blipFill>
-                          <a:blip r:embed="rId19">
-                            <a:extLst>
-                              <a:ext uri="{28A0092B-C50C-407E-A947-70E740481C1C}">
-                                <a14:useLocalDpi xmlns:a14="http://schemas.microsoft.com/office/drawing/2010/main" val="0"/>
-                              </a:ext>
-                            </a:extLst>
-                          </a:blip>
+                          <a:blip r:embed="rId19"/>
                           <a:stretch>
                             <a:fillRect/>
                           </a:stretch>
@@ -6137,7 +6128,7 @@
                         <pic:spPr>
                           <a:xfrm>
                             <a:off x="0" y="0"/>
-                            <a:ext cx="5859547" cy="1307003"/>
+                            <a:ext cx="4571275" cy="1379594"/>
                           </a:xfrm>
                           <a:prstGeom prst="rect">
                             <a:avLst/>
@@ -6223,7 +6214,7 @@
               <w:rPr>
                 <w:rFonts w:ascii="Arial" w:hAnsi="Arial" w:cs="Arial"/>
               </w:rPr>
-              <w:t>Name, Flight From, Flight To, Flight Number, Flight Time, Arrival Time</w:t>
+              <w:t>Flight From, Flight To, Flight Number, Name, Email, Phone Number.</w:t>
             </w:r>
           </w:p>
         </w:tc>
@@ -6301,6 +6292,9 @@
         </w:tc>
       </w:tr>
       <w:tr>
+        <w:trPr>
+          <w:trHeight w:val="2033"/>
+        </w:trPr>
         <w:tc>
           <w:tcPr>
             <w:tcW w:w="9350" w:type="dxa"/>
@@ -6313,6 +6307,47 @@
                 <w:rFonts w:ascii="Arial" w:hAnsi="Arial" w:cs="Arial"/>
               </w:rPr>
             </w:pPr>
+            <w:r>
+              <w:rPr>
+                <w:noProof/>
+                <w:lang w:bidi="ne-NP"/>
+              </w:rPr>
+              <w:drawing>
+                <wp:inline distT="0" distB="0" distL="0" distR="0" wp14:anchorId="2B00C46A" wp14:editId="577BDDC3">
+                  <wp:extent cx="5800090" cy="1171575"/>
+                  <wp:effectExtent l="0" t="0" r="0" b="9525"/>
+                  <wp:docPr id="2" name="Picture 2"/>
+                  <wp:cNvGraphicFramePr>
+                    <a:graphicFrameLocks xmlns:a="http://schemas.openxmlformats.org/drawingml/2006/main" noChangeAspect="1"/>
+                  </wp:cNvGraphicFramePr>
+                  <a:graphic xmlns:a="http://schemas.openxmlformats.org/drawingml/2006/main">
+                    <a:graphicData uri="http://schemas.openxmlformats.org/drawingml/2006/picture">
+                      <pic:pic xmlns:pic="http://schemas.openxmlformats.org/drawingml/2006/picture">
+                        <pic:nvPicPr>
+                          <pic:cNvPr id="1" name=""/>
+                          <pic:cNvPicPr/>
+                        </pic:nvPicPr>
+                        <pic:blipFill>
+                          <a:blip r:embed="rId20"/>
+                          <a:stretch>
+                            <a:fillRect/>
+                          </a:stretch>
+                        </pic:blipFill>
+                        <pic:spPr>
+                          <a:xfrm>
+                            <a:off x="0" y="0"/>
+                            <a:ext cx="5800090" cy="1171575"/>
+                          </a:xfrm>
+                          <a:prstGeom prst="rect">
+                            <a:avLst/>
+                          </a:prstGeom>
+                        </pic:spPr>
+                      </pic:pic>
+                    </a:graphicData>
+                  </a:graphic>
+                </wp:inline>
+              </w:drawing>
+            </w:r>
           </w:p>
         </w:tc>
       </w:tr>
@@ -6387,7 +6422,7 @@
               <w:rPr>
                 <w:rFonts w:ascii="Arial" w:hAnsi="Arial" w:cs="Arial"/>
               </w:rPr>
-              <w:t>Name, Flight From, Flight To, Flight Number, Flight Time, Arrival Time</w:t>
+              <w:t>Flight From, Flight To, Flight Number, Name, Email, Phone Number.</w:t>
             </w:r>
           </w:p>
         </w:tc>
@@ -6458,6 +6493,9 @@
         </w:tc>
       </w:tr>
       <w:tr>
+        <w:trPr>
+          <w:trHeight w:val="1061"/>
+        </w:trPr>
         <w:tc>
           <w:tcPr>
             <w:tcW w:w="9350" w:type="dxa"/>
@@ -6470,6 +6508,47 @@
                 <w:rFonts w:ascii="Arial" w:hAnsi="Arial" w:cs="Arial"/>
               </w:rPr>
             </w:pPr>
+            <w:r>
+              <w:rPr>
+                <w:noProof/>
+                <w:lang w:bidi="ne-NP"/>
+              </w:rPr>
+              <w:drawing>
+                <wp:inline distT="0" distB="0" distL="0" distR="0" wp14:anchorId="45F77814" wp14:editId="41C662DE">
+                  <wp:extent cx="5800090" cy="594360"/>
+                  <wp:effectExtent l="0" t="0" r="0" b="0"/>
+                  <wp:docPr id="10" name="Picture 10"/>
+                  <wp:cNvGraphicFramePr>
+                    <a:graphicFrameLocks xmlns:a="http://schemas.openxmlformats.org/drawingml/2006/main" noChangeAspect="1"/>
+                  </wp:cNvGraphicFramePr>
+                  <a:graphic xmlns:a="http://schemas.openxmlformats.org/drawingml/2006/main">
+                    <a:graphicData uri="http://schemas.openxmlformats.org/drawingml/2006/picture">
+                      <pic:pic xmlns:pic="http://schemas.openxmlformats.org/drawingml/2006/picture">
+                        <pic:nvPicPr>
+                          <pic:cNvPr id="1" name=""/>
+                          <pic:cNvPicPr/>
+                        </pic:nvPicPr>
+                        <pic:blipFill>
+                          <a:blip r:embed="rId21"/>
+                          <a:stretch>
+                            <a:fillRect/>
+                          </a:stretch>
+                        </pic:blipFill>
+                        <pic:spPr>
+                          <a:xfrm>
+                            <a:off x="0" y="0"/>
+                            <a:ext cx="5800090" cy="594360"/>
+                          </a:xfrm>
+                          <a:prstGeom prst="rect">
+                            <a:avLst/>
+                          </a:prstGeom>
+                        </pic:spPr>
+                      </pic:pic>
+                    </a:graphicData>
+                  </a:graphic>
+                </wp:inline>
+              </w:drawing>
+            </w:r>
           </w:p>
         </w:tc>
       </w:tr>
@@ -6482,6 +6561,8 @@
           <w:bCs/>
         </w:rPr>
       </w:pPr>
+      <w:bookmarkStart w:id="0" w:name="_GoBack"/>
+      <w:bookmarkEnd w:id="0"/>
     </w:p>
     <w:p>
       <w:pPr>

</xml_diff>